<commit_message>
Fixes #24, Fixes #21 - Prep for Negative Controls work
</commit_message>
<xml_diff>
--- a/sandbox/Getting Negative Controls Processing in ATLAS.docx
+++ b/sandbox/Getting Negative Controls Processing in ATLAS.docx
@@ -39,9 +39,13 @@
           <w:numId w:val="3"/>
         </w:numPr>
       </w:pPr>
-      <w:r>
-        <w:t>Find Concept Universe (if you don’t have access to claims data)</w:t>
-      </w:r>
+      <w:proofErr w:type="spellStart"/>
+      <w:r>
+        <w:t>ier</w:t>
+      </w:r>
+      <w:bookmarkStart w:id="0" w:name="_GoBack"/>
+      <w:bookmarkEnd w:id="0"/>
+      <w:proofErr w:type="spellEnd"/>
     </w:p>
     <w:p>
       <w:pPr>
@@ -153,7 +157,6 @@
           <w:numId w:val="3"/>
         </w:numPr>
       </w:pPr>
-      <w:bookmarkStart w:id="0" w:name="_GoBack"/>
       <w:r>
         <w:t>If access to Patient Level Data (</w:t>
       </w:r>
@@ -166,7 +169,6 @@
         <w:t>) else use static data</w:t>
       </w:r>
     </w:p>
-    <w:bookmarkEnd w:id="0"/>
     <w:p>
       <w:pPr>
         <w:pStyle w:val="ListParagraph"/>

</xml_diff>